<commit_message>
[Added] graphs to sprawko.docx
</commit_message>
<xml_diff>
--- a/Zadanie1/sprawko.docx
+++ b/Zadanie1/sprawko.docx
@@ -9,6 +9,8 @@
           <w:rFonts w:ascii="Bahnschrift" w:hAnsi="Bahnschrift"/>
         </w:rPr>
       </w:pPr>
+      <w:bookmarkStart w:id="0" w:name="_Hlk130678873"/>
+      <w:bookmarkEnd w:id="0"/>
       <w:r>
         <w:rPr>
           <w:rFonts w:ascii="Bahnschrift" w:hAnsi="Bahnschrift"/>
@@ -481,6 +483,74 @@
       <w:r>
         <w:rPr>
           <w:rFonts w:ascii="Bahnschrift" w:hAnsi="Bahnschrift"/>
+          <w:noProof/>
+        </w:rPr>
+        <w:drawing>
+          <wp:anchor distT="0" distB="0" distL="114300" distR="114300" simplePos="0" relativeHeight="251658240" behindDoc="1" locked="0" layoutInCell="1" allowOverlap="1" wp14:anchorId="5E8E08C0" wp14:editId="5160B430">
+            <wp:simplePos x="0" y="0"/>
+            <wp:positionH relativeFrom="margin">
+              <wp:posOffset>-548813</wp:posOffset>
+            </wp:positionH>
+            <wp:positionV relativeFrom="paragraph">
+              <wp:posOffset>268201</wp:posOffset>
+            </wp:positionV>
+            <wp:extent cx="6907904" cy="4533265"/>
+            <wp:effectExtent l="0" t="0" r="7620" b="635"/>
+            <wp:wrapNone/>
+            <wp:docPr id="461007897" name="Obraz 1"/>
+            <wp:cNvGraphicFramePr>
+              <a:graphicFrameLocks xmlns:a="http://schemas.openxmlformats.org/drawingml/2006/main" noChangeAspect="1"/>
+            </wp:cNvGraphicFramePr>
+            <a:graphic xmlns:a="http://schemas.openxmlformats.org/drawingml/2006/main">
+              <a:graphicData uri="http://schemas.openxmlformats.org/drawingml/2006/picture">
+                <pic:pic xmlns:pic="http://schemas.openxmlformats.org/drawingml/2006/picture">
+                  <pic:nvPicPr>
+                    <pic:cNvPr id="461007897" name="Obraz 461007897"/>
+                    <pic:cNvPicPr/>
+                  </pic:nvPicPr>
+                  <pic:blipFill rotWithShape="1">
+                    <a:blip r:embed="rId4" cstate="print">
+                      <a:extLst>
+                        <a:ext uri="{28A0092B-C50C-407E-A947-70E740481C1C}">
+                          <a14:useLocalDpi xmlns:a14="http://schemas.microsoft.com/office/drawing/2010/main" val="0"/>
+                        </a:ext>
+                      </a:extLst>
+                    </a:blip>
+                    <a:srcRect l="792" r="425"/>
+                    <a:stretch/>
+                  </pic:blipFill>
+                  <pic:spPr bwMode="auto">
+                    <a:xfrm>
+                      <a:off x="0" y="0"/>
+                      <a:ext cx="6908872" cy="4533900"/>
+                    </a:xfrm>
+                    <a:prstGeom prst="rect">
+                      <a:avLst/>
+                    </a:prstGeom>
+                    <a:ln>
+                      <a:noFill/>
+                    </a:ln>
+                    <a:extLst>
+                      <a:ext uri="{53640926-AAD7-44D8-BBD7-CCE9431645EC}">
+                        <a14:shadowObscured xmlns:a14="http://schemas.microsoft.com/office/drawing/2010/main"/>
+                      </a:ext>
+                    </a:extLst>
+                  </pic:spPr>
+                </pic:pic>
+              </a:graphicData>
+            </a:graphic>
+            <wp14:sizeRelH relativeFrom="page">
+              <wp14:pctWidth>0</wp14:pctWidth>
+            </wp14:sizeRelH>
+            <wp14:sizeRelV relativeFrom="page">
+              <wp14:pctHeight>0</wp14:pctHeight>
+            </wp14:sizeRelV>
+          </wp:anchor>
+        </w:drawing>
+      </w:r>
+      <w:r>
+        <w:rPr>
+          <w:rFonts w:ascii="Bahnschrift" w:hAnsi="Bahnschrift"/>
           <w:b/>
           <w:bCs/>
           <w:sz w:val="28"/>
@@ -491,123 +561,1564 @@
     </w:p>
     <w:p>
       <w:pPr>
-        <w:rPr>
-          <w:rFonts w:ascii="Bahnschrift" w:hAnsi="Bahnschrift"/>
-        </w:rPr>
-      </w:pPr>
-    </w:p>
-    <w:p>
-      <w:pPr>
-        <w:rPr>
-          <w:rFonts w:ascii="Bahnschrift" w:hAnsi="Bahnschrift"/>
-        </w:rPr>
-      </w:pPr>
-      <w:r>
-        <w:rPr>
-          <w:rFonts w:ascii="Bahnschrift" w:hAnsi="Bahnschrift"/>
-        </w:rPr>
-        <w:t>długość znalezionego rozwiązania</w:t>
-      </w:r>
-    </w:p>
-    <w:p>
-      <w:pPr>
-        <w:rPr>
-          <w:rFonts w:ascii="Bahnschrift" w:hAnsi="Bahnschrift"/>
-        </w:rPr>
-      </w:pPr>
-    </w:p>
-    <w:p>
-      <w:pPr>
-        <w:rPr>
-          <w:rFonts w:ascii="Bahnschrift" w:hAnsi="Bahnschrift"/>
-        </w:rPr>
-      </w:pPr>
-      <w:r>
-        <w:rPr>
-          <w:rFonts w:ascii="Bahnschrift" w:hAnsi="Bahnschrift"/>
-        </w:rPr>
-        <w:t xml:space="preserve">liczba stanów odwiedzonych </w:t>
-      </w:r>
-    </w:p>
-    <w:p>
-      <w:pPr>
-        <w:rPr>
-          <w:rFonts w:ascii="Bahnschrift" w:hAnsi="Bahnschrift"/>
-        </w:rPr>
-      </w:pPr>
-    </w:p>
-    <w:p>
-      <w:pPr>
-        <w:rPr>
-          <w:rFonts w:ascii="Bahnschrift" w:hAnsi="Bahnschrift"/>
-        </w:rPr>
-      </w:pPr>
-      <w:r>
-        <w:rPr>
-          <w:rFonts w:ascii="Bahnschrift" w:hAnsi="Bahnschrift"/>
-        </w:rPr>
-        <w:t xml:space="preserve">liczba stanów przetworzonych </w:t>
-      </w:r>
-    </w:p>
-    <w:p>
-      <w:pPr>
-        <w:rPr>
-          <w:rFonts w:ascii="Bahnschrift" w:hAnsi="Bahnschrift"/>
-        </w:rPr>
-      </w:pPr>
-    </w:p>
-    <w:p>
-      <w:pPr>
-        <w:rPr>
-          <w:rFonts w:ascii="Bahnschrift" w:hAnsi="Bahnschrift"/>
-        </w:rPr>
-      </w:pPr>
-      <w:r>
-        <w:rPr>
-          <w:rFonts w:ascii="Bahnschrift" w:hAnsi="Bahnschrift"/>
-        </w:rPr>
-        <w:t xml:space="preserve">maksymalna osiągnięta głębokość rekursji </w:t>
-      </w:r>
-    </w:p>
-    <w:p>
-      <w:pPr>
-        <w:rPr>
-          <w:rFonts w:ascii="Bahnschrift" w:hAnsi="Bahnschrift"/>
-        </w:rPr>
-      </w:pPr>
-    </w:p>
-    <w:p>
-      <w:pPr>
-        <w:rPr>
-          <w:rFonts w:ascii="Bahnschrift" w:hAnsi="Bahnschrift"/>
-        </w:rPr>
-      </w:pPr>
-      <w:r>
-        <w:rPr>
-          <w:rFonts w:ascii="Bahnschrift" w:hAnsi="Bahnschrift"/>
-        </w:rPr>
-        <w:t>czas trwania procesu obliczeniowego</w:t>
-      </w:r>
-    </w:p>
-    <w:p>
-      <w:pPr>
-        <w:rPr>
-          <w:rFonts w:ascii="Bahnschrift" w:hAnsi="Bahnschrift"/>
-        </w:rPr>
-      </w:pPr>
-    </w:p>
-    <w:p>
-      <w:pPr>
-        <w:rPr>
-          <w:rFonts w:ascii="Bahnschrift" w:hAnsi="Bahnschrift"/>
-        </w:rPr>
-      </w:pPr>
-      <w:r>
-        <w:rPr>
-          <w:rFonts w:ascii="Bahnschrift" w:hAnsi="Bahnschrift"/>
-        </w:rPr>
-        <w:t>Korzystając z informacji zawartych w plikach z dodatkowymi informacjami dotyczącymi przeprowadzonego procesu obliczeniowego porównać skuteczność poszczególnych metod przeszukiwania przestrzeni stanów. Dane dotyczące poszczególnych aspektów rozważanych przy porównaniach zobrazować na wykresach (prezentacja danych w inny sposób skutkować będzie obniżeniem oceny). Wyciągnąć wnioski na podstawie zaprezentowanych wyników.</w:t>
-      </w:r>
+        <w:jc w:val="center"/>
+        <w:rPr>
+          <w:rFonts w:ascii="Bahnschrift" w:hAnsi="Bahnschrift"/>
+        </w:rPr>
+      </w:pPr>
+    </w:p>
+    <w:p>
+      <w:pPr>
+        <w:rPr>
+          <w:rFonts w:ascii="Bahnschrift" w:hAnsi="Bahnschrift"/>
+        </w:rPr>
+      </w:pPr>
+    </w:p>
+    <w:p>
+      <w:pPr>
+        <w:rPr>
+          <w:rFonts w:ascii="Bahnschrift" w:hAnsi="Bahnschrift"/>
+        </w:rPr>
+      </w:pPr>
+    </w:p>
+    <w:p>
+      <w:pPr>
+        <w:rPr>
+          <w:rFonts w:ascii="Bahnschrift" w:hAnsi="Bahnschrift"/>
+        </w:rPr>
+      </w:pPr>
+    </w:p>
+    <w:p>
+      <w:pPr>
+        <w:rPr>
+          <w:rFonts w:ascii="Bahnschrift" w:hAnsi="Bahnschrift"/>
+        </w:rPr>
+      </w:pPr>
+    </w:p>
+    <w:p>
+      <w:pPr>
+        <w:rPr>
+          <w:rFonts w:ascii="Bahnschrift" w:hAnsi="Bahnschrift"/>
+        </w:rPr>
+      </w:pPr>
+    </w:p>
+    <w:p>
+      <w:pPr>
+        <w:rPr>
+          <w:rFonts w:ascii="Bahnschrift" w:hAnsi="Bahnschrift"/>
+        </w:rPr>
+      </w:pPr>
+    </w:p>
+    <w:p>
+      <w:pPr>
+        <w:rPr>
+          <w:rFonts w:ascii="Bahnschrift" w:hAnsi="Bahnschrift"/>
+        </w:rPr>
+      </w:pPr>
+    </w:p>
+    <w:p>
+      <w:pPr>
+        <w:rPr>
+          <w:rFonts w:ascii="Bahnschrift" w:hAnsi="Bahnschrift"/>
+        </w:rPr>
+      </w:pPr>
+    </w:p>
+    <w:p>
+      <w:pPr>
+        <w:rPr>
+          <w:rFonts w:ascii="Bahnschrift" w:hAnsi="Bahnschrift"/>
+        </w:rPr>
+      </w:pPr>
+    </w:p>
+    <w:p>
+      <w:pPr>
+        <w:rPr>
+          <w:rFonts w:ascii="Bahnschrift" w:hAnsi="Bahnschrift"/>
+        </w:rPr>
+      </w:pPr>
+    </w:p>
+    <w:p>
+      <w:pPr>
+        <w:rPr>
+          <w:rFonts w:ascii="Bahnschrift" w:hAnsi="Bahnschrift"/>
+        </w:rPr>
+      </w:pPr>
+    </w:p>
+    <w:p>
+      <w:pPr>
+        <w:rPr>
+          <w:rFonts w:ascii="Bahnschrift" w:hAnsi="Bahnschrift"/>
+        </w:rPr>
+      </w:pPr>
+    </w:p>
+    <w:p>
+      <w:pPr>
+        <w:rPr>
+          <w:rFonts w:ascii="Bahnschrift" w:hAnsi="Bahnschrift"/>
+        </w:rPr>
+      </w:pPr>
+    </w:p>
+    <w:p>
+      <w:pPr>
+        <w:rPr>
+          <w:rFonts w:ascii="Bahnschrift" w:hAnsi="Bahnschrift"/>
+        </w:rPr>
+      </w:pPr>
+    </w:p>
+    <w:p>
+      <w:pPr>
+        <w:rPr>
+          <w:rFonts w:ascii="Bahnschrift" w:hAnsi="Bahnschrift"/>
+        </w:rPr>
+      </w:pPr>
+      <w:r>
+        <w:rPr>
+          <w:rFonts w:ascii="Bahnschrift" w:hAnsi="Bahnschrift"/>
+          <w:noProof/>
+        </w:rPr>
+        <mc:AlternateContent>
+          <mc:Choice Requires="wps">
+            <w:drawing>
+              <wp:anchor distT="0" distB="0" distL="114300" distR="114300" simplePos="0" relativeHeight="251661312" behindDoc="0" locked="0" layoutInCell="1" allowOverlap="1" wp14:anchorId="64F2E354" wp14:editId="6677543D">
+                <wp:simplePos x="0" y="0"/>
+                <wp:positionH relativeFrom="margin">
+                  <wp:align>center</wp:align>
+                </wp:positionH>
+                <wp:positionV relativeFrom="paragraph">
+                  <wp:posOffset>335280</wp:posOffset>
+                </wp:positionV>
+                <wp:extent cx="6096000" cy="485775"/>
+                <wp:effectExtent l="0" t="0" r="0" b="0"/>
+                <wp:wrapNone/>
+                <wp:docPr id="199086041" name="Pole tekstowe 7"/>
+                <wp:cNvGraphicFramePr/>
+                <a:graphic xmlns:a="http://schemas.openxmlformats.org/drawingml/2006/main">
+                  <a:graphicData uri="http://schemas.microsoft.com/office/word/2010/wordprocessingShape">
+                    <wps:wsp>
+                      <wps:cNvSpPr txBox="1"/>
+                      <wps:spPr>
+                        <a:xfrm>
+                          <a:off x="0" y="0"/>
+                          <a:ext cx="6096000" cy="485775"/>
+                        </a:xfrm>
+                        <a:prstGeom prst="rect">
+                          <a:avLst/>
+                        </a:prstGeom>
+                        <a:noFill/>
+                        <a:ln w="6350">
+                          <a:noFill/>
+                        </a:ln>
+                      </wps:spPr>
+                      <wps:txbx>
+                        <w:txbxContent>
+                          <w:p>
+                            <w:pPr>
+                              <w:jc w:val="center"/>
+                              <w:rPr>
+                                <w:rFonts w:ascii="Bahnschrift" w:hAnsi="Bahnschrift"/>
+                              </w:rPr>
+                            </w:pPr>
+                            <w:r>
+                              <w:rPr>
+                                <w:rFonts w:ascii="Bahnschrift" w:hAnsi="Bahnschrift"/>
+                              </w:rPr>
+                              <w:t>Rys. 1: Wykresy średnich arytmetycznych d</w:t>
+                            </w:r>
+                            <w:r>
+                              <w:rPr>
+                                <w:rFonts w:ascii="Bahnschrift" w:hAnsi="Bahnschrift"/>
+                              </w:rPr>
+                              <w:t>ługoś</w:t>
+                            </w:r>
+                            <w:r>
+                              <w:rPr>
+                                <w:rFonts w:ascii="Bahnschrift" w:hAnsi="Bahnschrift"/>
+                              </w:rPr>
+                              <w:t>ci</w:t>
+                            </w:r>
+                            <w:r>
+                              <w:rPr>
+                                <w:rFonts w:ascii="Bahnschrift" w:hAnsi="Bahnschrift"/>
+                              </w:rPr>
+                              <w:t xml:space="preserve"> znalezionego rozwiązania</w:t>
+                            </w:r>
+                            <w:r>
+                              <w:t xml:space="preserve"> </w:t>
+                            </w:r>
+                            <w:r>
+                              <w:rPr>
+                                <w:rFonts w:ascii="Bahnschrift" w:hAnsi="Bahnschrift"/>
+                              </w:rPr>
+                              <w:t>względem głębokości rozwiązania</w:t>
+                            </w:r>
+                          </w:p>
+                          <w:p>
+                            <w:pPr>
+                              <w:rPr>
+                                <w:color w:val="FFFFFF" w:themeColor="background1"/>
+                                <w14:textFill>
+                                  <w14:noFill/>
+                                </w14:textFill>
+                              </w:rPr>
+                            </w:pPr>
+                          </w:p>
+                        </w:txbxContent>
+                      </wps:txbx>
+                      <wps:bodyPr rot="0" spcFirstLastPara="0" vertOverflow="overflow" horzOverflow="overflow" vert="horz" wrap="square" lIns="91440" tIns="45720" rIns="91440" bIns="45720" numCol="1" spcCol="0" rtlCol="0" fromWordArt="0" anchor="t" anchorCtr="0" forceAA="0" compatLnSpc="1">
+                        <a:prstTxWarp prst="textNoShape">
+                          <a:avLst/>
+                        </a:prstTxWarp>
+                        <a:noAutofit/>
+                      </wps:bodyPr>
+                    </wps:wsp>
+                  </a:graphicData>
+                </a:graphic>
+                <wp14:sizeRelH relativeFrom="margin">
+                  <wp14:pctWidth>0</wp14:pctWidth>
+                </wp14:sizeRelH>
+                <wp14:sizeRelV relativeFrom="margin">
+                  <wp14:pctHeight>0</wp14:pctHeight>
+                </wp14:sizeRelV>
+              </wp:anchor>
+            </w:drawing>
+          </mc:Choice>
+          <mc:Fallback>
+            <w:pict>
+              <v:shapetype w14:anchorId="64F2E354" id="_x0000_t202" coordsize="21600,21600" o:spt="202" path="m,l,21600r21600,l21600,xe">
+                <v:stroke joinstyle="miter"/>
+                <v:path gradientshapeok="t" o:connecttype="rect"/>
+              </v:shapetype>
+              <v:shape id="Pole tekstowe 7" o:spid="_x0000_s1026" type="#_x0000_t202" style="position:absolute;margin-left:0;margin-top:26.4pt;width:480pt;height:38.25pt;z-index:251661312;visibility:visible;mso-wrap-style:square;mso-width-percent:0;mso-height-percent:0;mso-wrap-distance-left:9pt;mso-wrap-distance-top:0;mso-wrap-distance-right:9pt;mso-wrap-distance-bottom:0;mso-position-horizontal:center;mso-position-horizontal-relative:margin;mso-position-vertical:absolute;mso-position-vertical-relative:text;mso-width-percent:0;mso-height-percent:0;mso-width-relative:margin;mso-height-relative:margin;v-text-anchor:top" o:gfxdata="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" filled="f" stroked="f" strokeweight=".5pt">
+                <v:textbox>
+                  <w:txbxContent>
+                    <w:p>
+                      <w:pPr>
+                        <w:jc w:val="center"/>
+                        <w:rPr>
+                          <w:rFonts w:ascii="Bahnschrift" w:hAnsi="Bahnschrift"/>
+                        </w:rPr>
+                      </w:pPr>
+                      <w:r>
+                        <w:rPr>
+                          <w:rFonts w:ascii="Bahnschrift" w:hAnsi="Bahnschrift"/>
+                        </w:rPr>
+                        <w:t>Rys. 1: Wykresy średnich arytmetycznych d</w:t>
+                      </w:r>
+                      <w:r>
+                        <w:rPr>
+                          <w:rFonts w:ascii="Bahnschrift" w:hAnsi="Bahnschrift"/>
+                        </w:rPr>
+                        <w:t>ługoś</w:t>
+                      </w:r>
+                      <w:r>
+                        <w:rPr>
+                          <w:rFonts w:ascii="Bahnschrift" w:hAnsi="Bahnschrift"/>
+                        </w:rPr>
+                        <w:t>ci</w:t>
+                      </w:r>
+                      <w:r>
+                        <w:rPr>
+                          <w:rFonts w:ascii="Bahnschrift" w:hAnsi="Bahnschrift"/>
+                        </w:rPr>
+                        <w:t xml:space="preserve"> znalezionego rozwiązania</w:t>
+                      </w:r>
+                      <w:r>
+                        <w:t xml:space="preserve"> </w:t>
+                      </w:r>
+                      <w:r>
+                        <w:rPr>
+                          <w:rFonts w:ascii="Bahnschrift" w:hAnsi="Bahnschrift"/>
+                        </w:rPr>
+                        <w:t>względem głębokości rozwiązania</w:t>
+                      </w:r>
+                    </w:p>
+                    <w:p>
+                      <w:pPr>
+                        <w:rPr>
+                          <w:color w:val="FFFFFF" w:themeColor="background1"/>
+                          <w14:textFill>
+                            <w14:noFill/>
+                          </w14:textFill>
+                        </w:rPr>
+                      </w:pPr>
+                    </w:p>
+                  </w:txbxContent>
+                </v:textbox>
+                <w10:wrap anchorx="margin"/>
+              </v:shape>
+            </w:pict>
+          </mc:Fallback>
+        </mc:AlternateContent>
+      </w:r>
+    </w:p>
+    <w:p>
+      <w:pPr>
+        <w:rPr>
+          <w:rFonts w:ascii="Bahnschrift" w:hAnsi="Bahnschrift"/>
+        </w:rPr>
+      </w:pPr>
+      <w:r>
+        <w:rPr>
+          <w:rFonts w:ascii="Bahnschrift" w:hAnsi="Bahnschrift"/>
+          <w:noProof/>
+        </w:rPr>
+        <w:lastRenderedPageBreak/>
+        <w:drawing>
+          <wp:anchor distT="0" distB="0" distL="114300" distR="114300" simplePos="0" relativeHeight="251659264" behindDoc="1" locked="0" layoutInCell="1" allowOverlap="1" wp14:anchorId="2B2F1E14" wp14:editId="56E50F16">
+            <wp:simplePos x="0" y="0"/>
+            <wp:positionH relativeFrom="margin">
+              <wp:align>center</wp:align>
+            </wp:positionH>
+            <wp:positionV relativeFrom="paragraph">
+              <wp:posOffset>-735965</wp:posOffset>
+            </wp:positionV>
+            <wp:extent cx="7243280" cy="4476750"/>
+            <wp:effectExtent l="0" t="0" r="0" b="0"/>
+            <wp:wrapNone/>
+            <wp:docPr id="2142635001" name="Obraz 3"/>
+            <wp:cNvGraphicFramePr>
+              <a:graphicFrameLocks xmlns:a="http://schemas.openxmlformats.org/drawingml/2006/main" noChangeAspect="1"/>
+            </wp:cNvGraphicFramePr>
+            <a:graphic xmlns:a="http://schemas.openxmlformats.org/drawingml/2006/main">
+              <a:graphicData uri="http://schemas.openxmlformats.org/drawingml/2006/picture">
+                <pic:pic xmlns:pic="http://schemas.openxmlformats.org/drawingml/2006/picture">
+                  <pic:nvPicPr>
+                    <pic:cNvPr id="2142635001" name="Obraz 2142635001"/>
+                    <pic:cNvPicPr/>
+                  </pic:nvPicPr>
+                  <pic:blipFill>
+                    <a:blip r:embed="rId5" cstate="print">
+                      <a:extLst>
+                        <a:ext uri="{28A0092B-C50C-407E-A947-70E740481C1C}">
+                          <a14:useLocalDpi xmlns:a14="http://schemas.microsoft.com/office/drawing/2010/main" val="0"/>
+                        </a:ext>
+                      </a:extLst>
+                    </a:blip>
+                    <a:stretch>
+                      <a:fillRect/>
+                    </a:stretch>
+                  </pic:blipFill>
+                  <pic:spPr>
+                    <a:xfrm>
+                      <a:off x="0" y="0"/>
+                      <a:ext cx="7243280" cy="4476750"/>
+                    </a:xfrm>
+                    <a:prstGeom prst="rect">
+                      <a:avLst/>
+                    </a:prstGeom>
+                  </pic:spPr>
+                </pic:pic>
+              </a:graphicData>
+            </a:graphic>
+            <wp14:sizeRelH relativeFrom="page">
+              <wp14:pctWidth>0</wp14:pctWidth>
+            </wp14:sizeRelH>
+            <wp14:sizeRelV relativeFrom="page">
+              <wp14:pctHeight>0</wp14:pctHeight>
+            </wp14:sizeRelV>
+          </wp:anchor>
+        </w:drawing>
+      </w:r>
+    </w:p>
+    <w:p>
+      <w:pPr>
+        <w:rPr>
+          <w:rFonts w:ascii="Bahnschrift" w:hAnsi="Bahnschrift"/>
+        </w:rPr>
+      </w:pPr>
+    </w:p>
+    <w:p>
+      <w:pPr>
+        <w:rPr>
+          <w:rFonts w:ascii="Bahnschrift" w:hAnsi="Bahnschrift"/>
+        </w:rPr>
+      </w:pPr>
+    </w:p>
+    <w:p>
+      <w:pPr>
+        <w:rPr>
+          <w:rFonts w:ascii="Bahnschrift" w:hAnsi="Bahnschrift"/>
+        </w:rPr>
+      </w:pPr>
+    </w:p>
+    <w:p>
+      <w:pPr>
+        <w:rPr>
+          <w:rFonts w:ascii="Bahnschrift" w:hAnsi="Bahnschrift"/>
+        </w:rPr>
+      </w:pPr>
+    </w:p>
+    <w:p>
+      <w:pPr>
+        <w:rPr>
+          <w:rFonts w:ascii="Bahnschrift" w:hAnsi="Bahnschrift"/>
+        </w:rPr>
+      </w:pPr>
+    </w:p>
+    <w:p>
+      <w:pPr>
+        <w:rPr>
+          <w:rFonts w:ascii="Bahnschrift" w:hAnsi="Bahnschrift"/>
+        </w:rPr>
+      </w:pPr>
+    </w:p>
+    <w:p>
+      <w:pPr>
+        <w:rPr>
+          <w:rFonts w:ascii="Bahnschrift" w:hAnsi="Bahnschrift"/>
+        </w:rPr>
+      </w:pPr>
+    </w:p>
+    <w:p>
+      <w:pPr>
+        <w:rPr>
+          <w:rFonts w:ascii="Bahnschrift" w:hAnsi="Bahnschrift"/>
+        </w:rPr>
+      </w:pPr>
+    </w:p>
+    <w:p>
+      <w:pPr>
+        <w:rPr>
+          <w:rFonts w:ascii="Bahnschrift" w:hAnsi="Bahnschrift"/>
+        </w:rPr>
+      </w:pPr>
+    </w:p>
+    <w:p>
+      <w:pPr>
+        <w:rPr>
+          <w:rFonts w:ascii="Bahnschrift" w:hAnsi="Bahnschrift"/>
+        </w:rPr>
+      </w:pPr>
+    </w:p>
+    <w:p>
+      <w:pPr>
+        <w:rPr>
+          <w:rFonts w:ascii="Bahnschrift" w:hAnsi="Bahnschrift"/>
+        </w:rPr>
+      </w:pPr>
+    </w:p>
+    <w:p>
+      <w:pPr>
+        <w:rPr>
+          <w:rFonts w:ascii="Bahnschrift" w:hAnsi="Bahnschrift"/>
+        </w:rPr>
+      </w:pPr>
+    </w:p>
+    <w:p>
+      <w:pPr>
+        <w:rPr>
+          <w:rFonts w:ascii="Bahnschrift" w:hAnsi="Bahnschrift"/>
+        </w:rPr>
+      </w:pPr>
+    </w:p>
+    <w:p>
+      <w:pPr>
+        <w:jc w:val="center"/>
+        <w:rPr>
+          <w:rFonts w:ascii="Bahnschrift" w:hAnsi="Bahnschrift"/>
+        </w:rPr>
+      </w:pPr>
+      <w:r>
+        <w:rPr>
+          <w:rFonts w:ascii="Bahnschrift" w:hAnsi="Bahnschrift"/>
+          <w:noProof/>
+        </w:rPr>
+        <w:drawing>
+          <wp:anchor distT="0" distB="0" distL="114300" distR="114300" simplePos="0" relativeHeight="251660288" behindDoc="1" locked="0" layoutInCell="1" allowOverlap="1" wp14:anchorId="626F3D0F" wp14:editId="13C970D8">
+            <wp:simplePos x="0" y="0"/>
+            <wp:positionH relativeFrom="margin">
+              <wp:posOffset>-747395</wp:posOffset>
+            </wp:positionH>
+            <wp:positionV relativeFrom="paragraph">
+              <wp:posOffset>383539</wp:posOffset>
+            </wp:positionV>
+            <wp:extent cx="7239000" cy="4473481"/>
+            <wp:effectExtent l="0" t="0" r="0" b="3810"/>
+            <wp:wrapNone/>
+            <wp:docPr id="1764613420" name="Obraz 4"/>
+            <wp:cNvGraphicFramePr>
+              <a:graphicFrameLocks xmlns:a="http://schemas.openxmlformats.org/drawingml/2006/main" noChangeAspect="1"/>
+            </wp:cNvGraphicFramePr>
+            <a:graphic xmlns:a="http://schemas.openxmlformats.org/drawingml/2006/main">
+              <a:graphicData uri="http://schemas.openxmlformats.org/drawingml/2006/picture">
+                <pic:pic xmlns:pic="http://schemas.openxmlformats.org/drawingml/2006/picture">
+                  <pic:nvPicPr>
+                    <pic:cNvPr id="1764613420" name="Obraz 1764613420"/>
+                    <pic:cNvPicPr/>
+                  </pic:nvPicPr>
+                  <pic:blipFill>
+                    <a:blip r:embed="rId6" cstate="print">
+                      <a:extLst>
+                        <a:ext uri="{28A0092B-C50C-407E-A947-70E740481C1C}">
+                          <a14:useLocalDpi xmlns:a14="http://schemas.microsoft.com/office/drawing/2010/main" val="0"/>
+                        </a:ext>
+                      </a:extLst>
+                    </a:blip>
+                    <a:stretch>
+                      <a:fillRect/>
+                    </a:stretch>
+                  </pic:blipFill>
+                  <pic:spPr>
+                    <a:xfrm>
+                      <a:off x="0" y="0"/>
+                      <a:ext cx="7242904" cy="4475893"/>
+                    </a:xfrm>
+                    <a:prstGeom prst="rect">
+                      <a:avLst/>
+                    </a:prstGeom>
+                  </pic:spPr>
+                </pic:pic>
+              </a:graphicData>
+            </a:graphic>
+            <wp14:sizeRelH relativeFrom="page">
+              <wp14:pctWidth>0</wp14:pctWidth>
+            </wp14:sizeRelH>
+            <wp14:sizeRelV relativeFrom="page">
+              <wp14:pctHeight>0</wp14:pctHeight>
+            </wp14:sizeRelV>
+          </wp:anchor>
+        </w:drawing>
+      </w:r>
+      <w:r>
+        <w:rPr>
+          <w:rFonts w:ascii="Bahnschrift" w:hAnsi="Bahnschrift"/>
+        </w:rPr>
+        <w:t xml:space="preserve">Rys. </w:t>
+      </w:r>
+      <w:r>
+        <w:rPr>
+          <w:rFonts w:ascii="Bahnschrift" w:hAnsi="Bahnschrift"/>
+        </w:rPr>
+        <w:t>2</w:t>
+      </w:r>
+      <w:r>
+        <w:rPr>
+          <w:rFonts w:ascii="Bahnschrift" w:hAnsi="Bahnschrift"/>
+        </w:rPr>
+        <w:t xml:space="preserve">: Wykresy średnich arytmetycznych </w:t>
+      </w:r>
+      <w:r>
+        <w:rPr>
+          <w:rFonts w:ascii="Bahnschrift" w:hAnsi="Bahnschrift"/>
+        </w:rPr>
+        <w:t>liczb</w:t>
+      </w:r>
+      <w:r>
+        <w:rPr>
+          <w:rFonts w:ascii="Bahnschrift" w:hAnsi="Bahnschrift"/>
+        </w:rPr>
+        <w:t>y</w:t>
+      </w:r>
+      <w:r>
+        <w:rPr>
+          <w:rFonts w:ascii="Bahnschrift" w:hAnsi="Bahnschrift"/>
+        </w:rPr>
+        <w:t xml:space="preserve"> stanów odwiedzonych</w:t>
+      </w:r>
+      <w:r>
+        <w:rPr>
+          <w:rFonts w:ascii="Bahnschrift" w:hAnsi="Bahnschrift"/>
+        </w:rPr>
+        <w:t xml:space="preserve"> </w:t>
+      </w:r>
+      <w:r>
+        <w:rPr>
+          <w:rFonts w:ascii="Bahnschrift" w:hAnsi="Bahnschrift"/>
+        </w:rPr>
+        <w:t>względem głębokości rozwiązania</w:t>
+      </w:r>
+    </w:p>
+    <w:p>
+      <w:pPr>
+        <w:rPr>
+          <w:rFonts w:ascii="Bahnschrift" w:hAnsi="Bahnschrift"/>
+        </w:rPr>
+      </w:pPr>
+    </w:p>
+    <w:p>
+      <w:pPr>
+        <w:rPr>
+          <w:rFonts w:ascii="Bahnschrift" w:hAnsi="Bahnschrift"/>
+        </w:rPr>
+      </w:pPr>
+    </w:p>
+    <w:p>
+      <w:pPr>
+        <w:rPr>
+          <w:rFonts w:ascii="Bahnschrift" w:hAnsi="Bahnschrift"/>
+        </w:rPr>
+      </w:pPr>
+    </w:p>
+    <w:p>
+      <w:pPr>
+        <w:rPr>
+          <w:rFonts w:ascii="Bahnschrift" w:hAnsi="Bahnschrift"/>
+        </w:rPr>
+      </w:pPr>
+    </w:p>
+    <w:p>
+      <w:pPr>
+        <w:rPr>
+          <w:rFonts w:ascii="Bahnschrift" w:hAnsi="Bahnschrift"/>
+        </w:rPr>
+      </w:pPr>
+    </w:p>
+    <w:p>
+      <w:pPr>
+        <w:rPr>
+          <w:rFonts w:ascii="Bahnschrift" w:hAnsi="Bahnschrift"/>
+        </w:rPr>
+      </w:pPr>
+    </w:p>
+    <w:p>
+      <w:pPr>
+        <w:rPr>
+          <w:rFonts w:ascii="Bahnschrift" w:hAnsi="Bahnschrift"/>
+        </w:rPr>
+      </w:pPr>
+    </w:p>
+    <w:p>
+      <w:pPr>
+        <w:rPr>
+          <w:rFonts w:ascii="Bahnschrift" w:hAnsi="Bahnschrift"/>
+        </w:rPr>
+      </w:pPr>
+    </w:p>
+    <w:p>
+      <w:pPr>
+        <w:rPr>
+          <w:rFonts w:ascii="Bahnschrift" w:hAnsi="Bahnschrift"/>
+        </w:rPr>
+      </w:pPr>
+    </w:p>
+    <w:p>
+      <w:pPr>
+        <w:rPr>
+          <w:rFonts w:ascii="Bahnschrift" w:hAnsi="Bahnschrift"/>
+        </w:rPr>
+      </w:pPr>
+    </w:p>
+    <w:p>
+      <w:pPr>
+        <w:rPr>
+          <w:rFonts w:ascii="Bahnschrift" w:hAnsi="Bahnschrift"/>
+        </w:rPr>
+      </w:pPr>
+    </w:p>
+    <w:p>
+      <w:pPr>
+        <w:rPr>
+          <w:rFonts w:ascii="Bahnschrift" w:hAnsi="Bahnschrift"/>
+        </w:rPr>
+      </w:pPr>
+    </w:p>
+    <w:p>
+      <w:pPr>
+        <w:rPr>
+          <w:rFonts w:ascii="Bahnschrift" w:hAnsi="Bahnschrift"/>
+        </w:rPr>
+      </w:pPr>
+    </w:p>
+    <w:p>
+      <w:pPr>
+        <w:rPr>
+          <w:rFonts w:ascii="Bahnschrift" w:hAnsi="Bahnschrift"/>
+        </w:rPr>
+      </w:pPr>
+    </w:p>
+    <w:p>
+      <w:pPr>
+        <w:rPr>
+          <w:rFonts w:ascii="Bahnschrift" w:hAnsi="Bahnschrift"/>
+        </w:rPr>
+      </w:pPr>
+    </w:p>
+    <w:p>
+      <w:pPr>
+        <w:rPr>
+          <w:rFonts w:ascii="Bahnschrift" w:hAnsi="Bahnschrift"/>
+        </w:rPr>
+      </w:pPr>
+      <w:r>
+        <w:rPr>
+          <w:rFonts w:ascii="Bahnschrift" w:hAnsi="Bahnschrift"/>
+          <w:noProof/>
+        </w:rPr>
+        <mc:AlternateContent>
+          <mc:Choice Requires="wps">
+            <w:drawing>
+              <wp:anchor distT="0" distB="0" distL="114300" distR="114300" simplePos="0" relativeHeight="251663360" behindDoc="0" locked="0" layoutInCell="1" allowOverlap="1" wp14:anchorId="708DF2E5" wp14:editId="27FB0C5B">
+                <wp:simplePos x="0" y="0"/>
+                <wp:positionH relativeFrom="margin">
+                  <wp:align>center</wp:align>
+                </wp:positionH>
+                <wp:positionV relativeFrom="paragraph">
+                  <wp:posOffset>247650</wp:posOffset>
+                </wp:positionV>
+                <wp:extent cx="6096000" cy="485775"/>
+                <wp:effectExtent l="0" t="0" r="0" b="0"/>
+                <wp:wrapNone/>
+                <wp:docPr id="2140054599" name="Pole tekstowe 7"/>
+                <wp:cNvGraphicFramePr/>
+                <a:graphic xmlns:a="http://schemas.openxmlformats.org/drawingml/2006/main">
+                  <a:graphicData uri="http://schemas.microsoft.com/office/word/2010/wordprocessingShape">
+                    <wps:wsp>
+                      <wps:cNvSpPr txBox="1"/>
+                      <wps:spPr>
+                        <a:xfrm>
+                          <a:off x="0" y="0"/>
+                          <a:ext cx="6096000" cy="485775"/>
+                        </a:xfrm>
+                        <a:prstGeom prst="rect">
+                          <a:avLst/>
+                        </a:prstGeom>
+                        <a:noFill/>
+                        <a:ln w="6350">
+                          <a:noFill/>
+                        </a:ln>
+                      </wps:spPr>
+                      <wps:txbx>
+                        <w:txbxContent>
+                          <w:p>
+                            <w:pPr>
+                              <w:jc w:val="center"/>
+                              <w:rPr>
+                                <w:rFonts w:ascii="Bahnschrift" w:hAnsi="Bahnschrift"/>
+                              </w:rPr>
+                            </w:pPr>
+                            <w:r>
+                              <w:rPr>
+                                <w:rFonts w:ascii="Bahnschrift" w:hAnsi="Bahnschrift"/>
+                              </w:rPr>
+                              <w:t xml:space="preserve">Rys. </w:t>
+                            </w:r>
+                            <w:r>
+                              <w:rPr>
+                                <w:rFonts w:ascii="Bahnschrift" w:hAnsi="Bahnschrift"/>
+                              </w:rPr>
+                              <w:t>3</w:t>
+                            </w:r>
+                            <w:r>
+                              <w:rPr>
+                                <w:rFonts w:ascii="Bahnschrift" w:hAnsi="Bahnschrift"/>
+                              </w:rPr>
+                              <w:t xml:space="preserve">: Wykresy średnich arytmetycznych </w:t>
+                            </w:r>
+                            <w:r>
+                              <w:rPr>
+                                <w:rFonts w:ascii="Bahnschrift" w:hAnsi="Bahnschrift"/>
+                              </w:rPr>
+                              <w:t>liczb</w:t>
+                            </w:r>
+                            <w:r>
+                              <w:rPr>
+                                <w:rFonts w:ascii="Bahnschrift" w:hAnsi="Bahnschrift"/>
+                              </w:rPr>
+                              <w:t>y</w:t>
+                            </w:r>
+                            <w:r>
+                              <w:rPr>
+                                <w:rFonts w:ascii="Bahnschrift" w:hAnsi="Bahnschrift"/>
+                              </w:rPr>
+                              <w:t xml:space="preserve"> stanów </w:t>
+                            </w:r>
+                            <w:r>
+                              <w:rPr>
+                                <w:rFonts w:ascii="Bahnschrift" w:hAnsi="Bahnschrift"/>
+                              </w:rPr>
+                              <w:t xml:space="preserve">przetworzonych </w:t>
+                            </w:r>
+                            <w:r>
+                              <w:rPr>
+                                <w:rFonts w:ascii="Bahnschrift" w:hAnsi="Bahnschrift"/>
+                              </w:rPr>
+                              <w:t xml:space="preserve">względem </w:t>
+                            </w:r>
+                            <w:r>
+                              <w:rPr>
+                                <w:rFonts w:ascii="Bahnschrift" w:hAnsi="Bahnschrift"/>
+                              </w:rPr>
+                              <w:br/>
+                            </w:r>
+                            <w:r>
+                              <w:rPr>
+                                <w:rFonts w:ascii="Bahnschrift" w:hAnsi="Bahnschrift"/>
+                              </w:rPr>
+                              <w:t>głębokości rozwiązania</w:t>
+                            </w:r>
+                          </w:p>
+                          <w:p>
+                            <w:pPr>
+                              <w:rPr>
+                                <w:color w:val="FFFFFF" w:themeColor="background1"/>
+                                <w14:textFill>
+                                  <w14:noFill/>
+                                </w14:textFill>
+                              </w:rPr>
+                            </w:pPr>
+                          </w:p>
+                        </w:txbxContent>
+                      </wps:txbx>
+                      <wps:bodyPr rot="0" spcFirstLastPara="0" vertOverflow="overflow" horzOverflow="overflow" vert="horz" wrap="square" lIns="91440" tIns="45720" rIns="91440" bIns="45720" numCol="1" spcCol="0" rtlCol="0" fromWordArt="0" anchor="t" anchorCtr="0" forceAA="0" compatLnSpc="1">
+                        <a:prstTxWarp prst="textNoShape">
+                          <a:avLst/>
+                        </a:prstTxWarp>
+                        <a:noAutofit/>
+                      </wps:bodyPr>
+                    </wps:wsp>
+                  </a:graphicData>
+                </a:graphic>
+                <wp14:sizeRelH relativeFrom="margin">
+                  <wp14:pctWidth>0</wp14:pctWidth>
+                </wp14:sizeRelH>
+                <wp14:sizeRelV relativeFrom="margin">
+                  <wp14:pctHeight>0</wp14:pctHeight>
+                </wp14:sizeRelV>
+              </wp:anchor>
+            </w:drawing>
+          </mc:Choice>
+          <mc:Fallback>
+            <w:pict>
+              <v:shape w14:anchorId="708DF2E5" id="_x0000_s1027" type="#_x0000_t202" style="position:absolute;margin-left:0;margin-top:19.5pt;width:480pt;height:38.25pt;z-index:251663360;visibility:visible;mso-wrap-style:square;mso-width-percent:0;mso-height-percent:0;mso-wrap-distance-left:9pt;mso-wrap-distance-top:0;mso-wrap-distance-right:9pt;mso-wrap-distance-bottom:0;mso-position-horizontal:center;mso-position-horizontal-relative:margin;mso-position-vertical:absolute;mso-position-vertical-relative:text;mso-width-percent:0;mso-height-percent:0;mso-width-relative:margin;mso-height-relative:margin;v-text-anchor:top" o:gfxdata="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" filled="f" stroked="f" strokeweight=".5pt">
+                <v:textbox>
+                  <w:txbxContent>
+                    <w:p>
+                      <w:pPr>
+                        <w:jc w:val="center"/>
+                        <w:rPr>
+                          <w:rFonts w:ascii="Bahnschrift" w:hAnsi="Bahnschrift"/>
+                        </w:rPr>
+                      </w:pPr>
+                      <w:r>
+                        <w:rPr>
+                          <w:rFonts w:ascii="Bahnschrift" w:hAnsi="Bahnschrift"/>
+                        </w:rPr>
+                        <w:t xml:space="preserve">Rys. </w:t>
+                      </w:r>
+                      <w:r>
+                        <w:rPr>
+                          <w:rFonts w:ascii="Bahnschrift" w:hAnsi="Bahnschrift"/>
+                        </w:rPr>
+                        <w:t>3</w:t>
+                      </w:r>
+                      <w:r>
+                        <w:rPr>
+                          <w:rFonts w:ascii="Bahnschrift" w:hAnsi="Bahnschrift"/>
+                        </w:rPr>
+                        <w:t xml:space="preserve">: Wykresy średnich arytmetycznych </w:t>
+                      </w:r>
+                      <w:r>
+                        <w:rPr>
+                          <w:rFonts w:ascii="Bahnschrift" w:hAnsi="Bahnschrift"/>
+                        </w:rPr>
+                        <w:t>liczb</w:t>
+                      </w:r>
+                      <w:r>
+                        <w:rPr>
+                          <w:rFonts w:ascii="Bahnschrift" w:hAnsi="Bahnschrift"/>
+                        </w:rPr>
+                        <w:t>y</w:t>
+                      </w:r>
+                      <w:r>
+                        <w:rPr>
+                          <w:rFonts w:ascii="Bahnschrift" w:hAnsi="Bahnschrift"/>
+                        </w:rPr>
+                        <w:t xml:space="preserve"> stanów </w:t>
+                      </w:r>
+                      <w:r>
+                        <w:rPr>
+                          <w:rFonts w:ascii="Bahnschrift" w:hAnsi="Bahnschrift"/>
+                        </w:rPr>
+                        <w:t xml:space="preserve">przetworzonych </w:t>
+                      </w:r>
+                      <w:r>
+                        <w:rPr>
+                          <w:rFonts w:ascii="Bahnschrift" w:hAnsi="Bahnschrift"/>
+                        </w:rPr>
+                        <w:t xml:space="preserve">względem </w:t>
+                      </w:r>
+                      <w:r>
+                        <w:rPr>
+                          <w:rFonts w:ascii="Bahnschrift" w:hAnsi="Bahnschrift"/>
+                        </w:rPr>
+                        <w:br/>
+                      </w:r>
+                      <w:r>
+                        <w:rPr>
+                          <w:rFonts w:ascii="Bahnschrift" w:hAnsi="Bahnschrift"/>
+                        </w:rPr>
+                        <w:t>głębokości rozwiązania</w:t>
+                      </w:r>
+                    </w:p>
+                    <w:p>
+                      <w:pPr>
+                        <w:rPr>
+                          <w:color w:val="FFFFFF" w:themeColor="background1"/>
+                          <w14:textFill>
+                            <w14:noFill/>
+                          </w14:textFill>
+                        </w:rPr>
+                      </w:pPr>
+                    </w:p>
+                  </w:txbxContent>
+                </v:textbox>
+                <w10:wrap anchorx="margin"/>
+              </v:shape>
+            </w:pict>
+          </mc:Fallback>
+        </mc:AlternateContent>
+      </w:r>
+    </w:p>
+    <w:p>
+      <w:pPr>
+        <w:rPr>
+          <w:rFonts w:ascii="Bahnschrift" w:hAnsi="Bahnschrift"/>
+        </w:rPr>
+      </w:pPr>
+      <w:r>
+        <w:rPr>
+          <w:rFonts w:ascii="Bahnschrift" w:hAnsi="Bahnschrift"/>
+          <w:noProof/>
+        </w:rPr>
+        <w:lastRenderedPageBreak/>
+        <w:drawing>
+          <wp:anchor distT="0" distB="0" distL="114300" distR="114300" simplePos="0" relativeHeight="251664384" behindDoc="1" locked="0" layoutInCell="1" allowOverlap="1" wp14:anchorId="704AAC49" wp14:editId="3E71B447">
+            <wp:simplePos x="0" y="0"/>
+            <wp:positionH relativeFrom="column">
+              <wp:posOffset>-766445</wp:posOffset>
+            </wp:positionH>
+            <wp:positionV relativeFrom="paragraph">
+              <wp:posOffset>-756920</wp:posOffset>
+            </wp:positionV>
+            <wp:extent cx="7227870" cy="4467225"/>
+            <wp:effectExtent l="0" t="0" r="0" b="0"/>
+            <wp:wrapNone/>
+            <wp:docPr id="552869784" name="Obraz 5"/>
+            <wp:cNvGraphicFramePr>
+              <a:graphicFrameLocks xmlns:a="http://schemas.openxmlformats.org/drawingml/2006/main" noChangeAspect="1"/>
+            </wp:cNvGraphicFramePr>
+            <a:graphic xmlns:a="http://schemas.openxmlformats.org/drawingml/2006/main">
+              <a:graphicData uri="http://schemas.openxmlformats.org/drawingml/2006/picture">
+                <pic:pic xmlns:pic="http://schemas.openxmlformats.org/drawingml/2006/picture">
+                  <pic:nvPicPr>
+                    <pic:cNvPr id="552869784" name="Obraz 552869784"/>
+                    <pic:cNvPicPr/>
+                  </pic:nvPicPr>
+                  <pic:blipFill>
+                    <a:blip r:embed="rId7" cstate="print">
+                      <a:extLst>
+                        <a:ext uri="{28A0092B-C50C-407E-A947-70E740481C1C}">
+                          <a14:useLocalDpi xmlns:a14="http://schemas.microsoft.com/office/drawing/2010/main" val="0"/>
+                        </a:ext>
+                      </a:extLst>
+                    </a:blip>
+                    <a:stretch>
+                      <a:fillRect/>
+                    </a:stretch>
+                  </pic:blipFill>
+                  <pic:spPr>
+                    <a:xfrm>
+                      <a:off x="0" y="0"/>
+                      <a:ext cx="7237774" cy="4473346"/>
+                    </a:xfrm>
+                    <a:prstGeom prst="rect">
+                      <a:avLst/>
+                    </a:prstGeom>
+                  </pic:spPr>
+                </pic:pic>
+              </a:graphicData>
+            </a:graphic>
+            <wp14:sizeRelH relativeFrom="page">
+              <wp14:pctWidth>0</wp14:pctWidth>
+            </wp14:sizeRelH>
+            <wp14:sizeRelV relativeFrom="page">
+              <wp14:pctHeight>0</wp14:pctHeight>
+            </wp14:sizeRelV>
+          </wp:anchor>
+        </w:drawing>
+      </w:r>
+    </w:p>
+    <w:p>
+      <w:pPr>
+        <w:rPr>
+          <w:rFonts w:ascii="Bahnschrift" w:hAnsi="Bahnschrift"/>
+        </w:rPr>
+      </w:pPr>
+    </w:p>
+    <w:p>
+      <w:pPr>
+        <w:rPr>
+          <w:rFonts w:ascii="Bahnschrift" w:hAnsi="Bahnschrift"/>
+        </w:rPr>
+      </w:pPr>
+    </w:p>
+    <w:p>
+      <w:pPr>
+        <w:rPr>
+          <w:rFonts w:ascii="Bahnschrift" w:hAnsi="Bahnschrift"/>
+        </w:rPr>
+      </w:pPr>
+    </w:p>
+    <w:p>
+      <w:pPr>
+        <w:rPr>
+          <w:rFonts w:ascii="Bahnschrift" w:hAnsi="Bahnschrift"/>
+        </w:rPr>
+      </w:pPr>
+    </w:p>
+    <w:p>
+      <w:pPr>
+        <w:rPr>
+          <w:rFonts w:ascii="Bahnschrift" w:hAnsi="Bahnschrift"/>
+        </w:rPr>
+      </w:pPr>
+    </w:p>
+    <w:p>
+      <w:pPr>
+        <w:rPr>
+          <w:rFonts w:ascii="Bahnschrift" w:hAnsi="Bahnschrift"/>
+        </w:rPr>
+      </w:pPr>
+    </w:p>
+    <w:p>
+      <w:pPr>
+        <w:rPr>
+          <w:rFonts w:ascii="Bahnschrift" w:hAnsi="Bahnschrift"/>
+        </w:rPr>
+      </w:pPr>
+    </w:p>
+    <w:p>
+      <w:pPr>
+        <w:rPr>
+          <w:rFonts w:ascii="Bahnschrift" w:hAnsi="Bahnschrift"/>
+        </w:rPr>
+      </w:pPr>
+    </w:p>
+    <w:p>
+      <w:pPr>
+        <w:rPr>
+          <w:rFonts w:ascii="Bahnschrift" w:hAnsi="Bahnschrift"/>
+        </w:rPr>
+      </w:pPr>
+    </w:p>
+    <w:p>
+      <w:pPr>
+        <w:rPr>
+          <w:rFonts w:ascii="Bahnschrift" w:hAnsi="Bahnschrift"/>
+        </w:rPr>
+      </w:pPr>
+    </w:p>
+    <w:p>
+      <w:pPr>
+        <w:rPr>
+          <w:rFonts w:ascii="Bahnschrift" w:hAnsi="Bahnschrift"/>
+        </w:rPr>
+      </w:pPr>
+    </w:p>
+    <w:p>
+      <w:pPr>
+        <w:rPr>
+          <w:rFonts w:ascii="Bahnschrift" w:hAnsi="Bahnschrift"/>
+        </w:rPr>
+      </w:pPr>
+    </w:p>
+    <w:p>
+      <w:pPr>
+        <w:rPr>
+          <w:rFonts w:ascii="Bahnschrift" w:hAnsi="Bahnschrift"/>
+        </w:rPr>
+      </w:pPr>
+    </w:p>
+    <w:p>
+      <w:pPr>
+        <w:jc w:val="center"/>
+        <w:rPr>
+          <w:rFonts w:ascii="Bahnschrift" w:hAnsi="Bahnschrift"/>
+        </w:rPr>
+      </w:pPr>
+      <w:r>
+        <w:rPr>
+          <w:rFonts w:ascii="Bahnschrift" w:hAnsi="Bahnschrift"/>
+        </w:rPr>
+        <w:t xml:space="preserve">Rys. </w:t>
+      </w:r>
+      <w:r>
+        <w:rPr>
+          <w:rFonts w:ascii="Bahnschrift" w:hAnsi="Bahnschrift"/>
+        </w:rPr>
+        <w:t>4</w:t>
+      </w:r>
+      <w:r>
+        <w:rPr>
+          <w:rFonts w:ascii="Bahnschrift" w:hAnsi="Bahnschrift"/>
+        </w:rPr>
+        <w:t>: Wykresy średnich arytmetycznych maksymaln</w:t>
+      </w:r>
+      <w:r>
+        <w:rPr>
+          <w:rFonts w:ascii="Bahnschrift" w:hAnsi="Bahnschrift"/>
+        </w:rPr>
+        <w:t>ej</w:t>
+      </w:r>
+      <w:r>
+        <w:rPr>
+          <w:rFonts w:ascii="Bahnschrift" w:hAnsi="Bahnschrift"/>
+        </w:rPr>
+        <w:t xml:space="preserve"> osiągnięt</w:t>
+      </w:r>
+      <w:r>
+        <w:rPr>
+          <w:rFonts w:ascii="Bahnschrift" w:hAnsi="Bahnschrift"/>
+        </w:rPr>
+        <w:t>ej</w:t>
+      </w:r>
+      <w:r>
+        <w:rPr>
+          <w:rFonts w:ascii="Bahnschrift" w:hAnsi="Bahnschrift"/>
+        </w:rPr>
+        <w:t xml:space="preserve"> głębokoś</w:t>
+      </w:r>
+      <w:r>
+        <w:rPr>
+          <w:rFonts w:ascii="Bahnschrift" w:hAnsi="Bahnschrift"/>
+        </w:rPr>
+        <w:t>ci</w:t>
+      </w:r>
+      <w:r>
+        <w:rPr>
+          <w:rFonts w:ascii="Bahnschrift" w:hAnsi="Bahnschrift"/>
+        </w:rPr>
+        <w:t xml:space="preserve"> rekursji</w:t>
+      </w:r>
+      <w:r>
+        <w:rPr>
+          <w:rFonts w:ascii="Bahnschrift" w:hAnsi="Bahnschrift"/>
+        </w:rPr>
+        <w:t xml:space="preserve"> </w:t>
+      </w:r>
+      <w:r>
+        <w:rPr>
+          <w:rFonts w:ascii="Bahnschrift" w:hAnsi="Bahnschrift"/>
+        </w:rPr>
+        <w:t>względem głębokości rozwiązania</w:t>
+      </w:r>
+    </w:p>
+    <w:p>
+      <w:pPr>
+        <w:rPr>
+          <w:rFonts w:ascii="Bahnschrift" w:hAnsi="Bahnschrift"/>
+          <w:noProof/>
+        </w:rPr>
+      </w:pPr>
+      <w:r>
+        <w:rPr>
+          <w:rFonts w:ascii="Bahnschrift" w:hAnsi="Bahnschrift"/>
+          <w:noProof/>
+        </w:rPr>
+        <w:drawing>
+          <wp:anchor distT="0" distB="0" distL="114300" distR="114300" simplePos="0" relativeHeight="251668480" behindDoc="1" locked="0" layoutInCell="1" allowOverlap="1" wp14:anchorId="17B62546" wp14:editId="479FAA49">
+            <wp:simplePos x="0" y="0"/>
+            <wp:positionH relativeFrom="margin">
+              <wp:align>center</wp:align>
+            </wp:positionH>
+            <wp:positionV relativeFrom="paragraph">
+              <wp:posOffset>33655</wp:posOffset>
+            </wp:positionV>
+            <wp:extent cx="7028137" cy="4423410"/>
+            <wp:effectExtent l="0" t="0" r="1905" b="0"/>
+            <wp:wrapNone/>
+            <wp:docPr id="2062376420" name="Obraz 8"/>
+            <wp:cNvGraphicFramePr>
+              <a:graphicFrameLocks xmlns:a="http://schemas.openxmlformats.org/drawingml/2006/main" noChangeAspect="1"/>
+            </wp:cNvGraphicFramePr>
+            <a:graphic xmlns:a="http://schemas.openxmlformats.org/drawingml/2006/main">
+              <a:graphicData uri="http://schemas.openxmlformats.org/drawingml/2006/picture">
+                <pic:pic xmlns:pic="http://schemas.openxmlformats.org/drawingml/2006/picture">
+                  <pic:nvPicPr>
+                    <pic:cNvPr id="2062376420" name="Obraz 2062376420"/>
+                    <pic:cNvPicPr/>
+                  </pic:nvPicPr>
+                  <pic:blipFill rotWithShape="1">
+                    <a:blip r:embed="rId8" cstate="print">
+                      <a:extLst>
+                        <a:ext uri="{28A0092B-C50C-407E-A947-70E740481C1C}">
+                          <a14:useLocalDpi xmlns:a14="http://schemas.microsoft.com/office/drawing/2010/main" val="0"/>
+                        </a:ext>
+                      </a:extLst>
+                    </a:blip>
+                    <a:srcRect l="775" r="1026"/>
+                    <a:stretch/>
+                  </pic:blipFill>
+                  <pic:spPr bwMode="auto">
+                    <a:xfrm>
+                      <a:off x="0" y="0"/>
+                      <a:ext cx="7028137" cy="4423410"/>
+                    </a:xfrm>
+                    <a:prstGeom prst="rect">
+                      <a:avLst/>
+                    </a:prstGeom>
+                    <a:ln>
+                      <a:noFill/>
+                    </a:ln>
+                    <a:extLst>
+                      <a:ext uri="{53640926-AAD7-44D8-BBD7-CCE9431645EC}">
+                        <a14:shadowObscured xmlns:a14="http://schemas.microsoft.com/office/drawing/2010/main"/>
+                      </a:ext>
+                    </a:extLst>
+                  </pic:spPr>
+                </pic:pic>
+              </a:graphicData>
+            </a:graphic>
+            <wp14:sizeRelH relativeFrom="page">
+              <wp14:pctWidth>0</wp14:pctWidth>
+            </wp14:sizeRelH>
+            <wp14:sizeRelV relativeFrom="page">
+              <wp14:pctHeight>0</wp14:pctHeight>
+            </wp14:sizeRelV>
+          </wp:anchor>
+        </w:drawing>
+      </w:r>
+    </w:p>
+    <w:p>
+      <w:pPr>
+        <w:rPr>
+          <w:rFonts w:ascii="Bahnschrift" w:hAnsi="Bahnschrift"/>
+        </w:rPr>
+      </w:pPr>
+    </w:p>
+    <w:p>
+      <w:pPr>
+        <w:rPr>
+          <w:rFonts w:ascii="Bahnschrift" w:hAnsi="Bahnschrift"/>
+        </w:rPr>
+      </w:pPr>
+    </w:p>
+    <w:p>
+      <w:pPr>
+        <w:rPr>
+          <w:rFonts w:ascii="Bahnschrift" w:hAnsi="Bahnschrift"/>
+        </w:rPr>
+      </w:pPr>
+    </w:p>
+    <w:p>
+      <w:pPr>
+        <w:rPr>
+          <w:rFonts w:ascii="Bahnschrift" w:hAnsi="Bahnschrift"/>
+        </w:rPr>
+      </w:pPr>
+    </w:p>
+    <w:p>
+      <w:pPr>
+        <w:rPr>
+          <w:rFonts w:ascii="Bahnschrift" w:hAnsi="Bahnschrift"/>
+        </w:rPr>
+      </w:pPr>
+    </w:p>
+    <w:p>
+      <w:pPr>
+        <w:rPr>
+          <w:rFonts w:ascii="Bahnschrift" w:hAnsi="Bahnschrift"/>
+        </w:rPr>
+      </w:pPr>
+    </w:p>
+    <w:p>
+      <w:pPr>
+        <w:rPr>
+          <w:rFonts w:ascii="Bahnschrift" w:hAnsi="Bahnschrift"/>
+        </w:rPr>
+      </w:pPr>
+    </w:p>
+    <w:p>
+      <w:pPr>
+        <w:rPr>
+          <w:rFonts w:ascii="Bahnschrift" w:hAnsi="Bahnschrift"/>
+        </w:rPr>
+      </w:pPr>
+    </w:p>
+    <w:p>
+      <w:pPr>
+        <w:rPr>
+          <w:rFonts w:ascii="Bahnschrift" w:hAnsi="Bahnschrift"/>
+        </w:rPr>
+      </w:pPr>
+    </w:p>
+    <w:p>
+      <w:pPr>
+        <w:rPr>
+          <w:rFonts w:ascii="Bahnschrift" w:hAnsi="Bahnschrift"/>
+        </w:rPr>
+      </w:pPr>
+    </w:p>
+    <w:p>
+      <w:pPr>
+        <w:rPr>
+          <w:rFonts w:ascii="Bahnschrift" w:hAnsi="Bahnschrift"/>
+        </w:rPr>
+      </w:pPr>
+    </w:p>
+    <w:p>
+      <w:pPr>
+        <w:rPr>
+          <w:rFonts w:ascii="Bahnschrift" w:hAnsi="Bahnschrift"/>
+        </w:rPr>
+      </w:pPr>
+    </w:p>
+    <w:p>
+      <w:pPr>
+        <w:rPr>
+          <w:rFonts w:ascii="Bahnschrift" w:hAnsi="Bahnschrift"/>
+        </w:rPr>
+      </w:pPr>
+    </w:p>
+    <w:p>
+      <w:pPr>
+        <w:rPr>
+          <w:rFonts w:ascii="Bahnschrift" w:hAnsi="Bahnschrift"/>
+        </w:rPr>
+      </w:pPr>
+    </w:p>
+    <w:p>
+      <w:pPr>
+        <w:rPr>
+          <w:rFonts w:ascii="Bahnschrift" w:hAnsi="Bahnschrift"/>
+        </w:rPr>
+      </w:pPr>
+      <w:r>
+        <w:rPr>
+          <w:rFonts w:ascii="Bahnschrift" w:hAnsi="Bahnschrift"/>
+          <w:noProof/>
+        </w:rPr>
+        <mc:AlternateContent>
+          <mc:Choice Requires="wps">
+            <w:drawing>
+              <wp:anchor distT="0" distB="0" distL="114300" distR="114300" simplePos="0" relativeHeight="251667456" behindDoc="0" locked="0" layoutInCell="1" allowOverlap="1" wp14:anchorId="63BBF93A" wp14:editId="33A9A8F9">
+                <wp:simplePos x="0" y="0"/>
+                <wp:positionH relativeFrom="margin">
+                  <wp:align>center</wp:align>
+                </wp:positionH>
+                <wp:positionV relativeFrom="paragraph">
+                  <wp:posOffset>410845</wp:posOffset>
+                </wp:positionV>
+                <wp:extent cx="6096000" cy="485775"/>
+                <wp:effectExtent l="0" t="0" r="0" b="0"/>
+                <wp:wrapNone/>
+                <wp:docPr id="80478772" name="Pole tekstowe 7"/>
+                <wp:cNvGraphicFramePr/>
+                <a:graphic xmlns:a="http://schemas.openxmlformats.org/drawingml/2006/main">
+                  <a:graphicData uri="http://schemas.microsoft.com/office/word/2010/wordprocessingShape">
+                    <wps:wsp>
+                      <wps:cNvSpPr txBox="1"/>
+                      <wps:spPr>
+                        <a:xfrm>
+                          <a:off x="0" y="0"/>
+                          <a:ext cx="6096000" cy="485775"/>
+                        </a:xfrm>
+                        <a:prstGeom prst="rect">
+                          <a:avLst/>
+                        </a:prstGeom>
+                        <a:noFill/>
+                        <a:ln w="6350">
+                          <a:noFill/>
+                        </a:ln>
+                      </wps:spPr>
+                      <wps:txbx>
+                        <w:txbxContent>
+                          <w:p>
+                            <w:pPr>
+                              <w:jc w:val="center"/>
+                              <w:rPr>
+                                <w:rFonts w:ascii="Bahnschrift" w:hAnsi="Bahnschrift"/>
+                              </w:rPr>
+                            </w:pPr>
+                            <w:r>
+                              <w:rPr>
+                                <w:rFonts w:ascii="Bahnschrift" w:hAnsi="Bahnschrift"/>
+                              </w:rPr>
+                              <w:t xml:space="preserve">Rys. </w:t>
+                            </w:r>
+                            <w:r>
+                              <w:rPr>
+                                <w:rFonts w:ascii="Bahnschrift" w:hAnsi="Bahnschrift"/>
+                              </w:rPr>
+                              <w:t>5</w:t>
+                            </w:r>
+                            <w:r>
+                              <w:rPr>
+                                <w:rFonts w:ascii="Bahnschrift" w:hAnsi="Bahnschrift"/>
+                              </w:rPr>
+                              <w:t xml:space="preserve">: Wykresy średnich arytmetycznych </w:t>
+                            </w:r>
+                            <w:r>
+                              <w:rPr>
+                                <w:rFonts w:ascii="Bahnschrift" w:hAnsi="Bahnschrift"/>
+                              </w:rPr>
+                              <w:t>czas</w:t>
+                            </w:r>
+                            <w:r>
+                              <w:rPr>
+                                <w:rFonts w:ascii="Bahnschrift" w:hAnsi="Bahnschrift"/>
+                              </w:rPr>
+                              <w:t>u</w:t>
+                            </w:r>
+                            <w:r>
+                              <w:rPr>
+                                <w:rFonts w:ascii="Bahnschrift" w:hAnsi="Bahnschrift"/>
+                              </w:rPr>
+                              <w:t xml:space="preserve"> trwania procesu obliczeniowego</w:t>
+                            </w:r>
+                            <w:r>
+                              <w:rPr>
+                                <w:rFonts w:ascii="Bahnschrift" w:hAnsi="Bahnschrift"/>
+                              </w:rPr>
+                              <w:t xml:space="preserve"> </w:t>
+                            </w:r>
+                            <w:r>
+                              <w:rPr>
+                                <w:rFonts w:ascii="Bahnschrift" w:hAnsi="Bahnschrift"/>
+                              </w:rPr>
+                              <w:t xml:space="preserve">względem </w:t>
+                            </w:r>
+                            <w:r>
+                              <w:rPr>
+                                <w:rFonts w:ascii="Bahnschrift" w:hAnsi="Bahnschrift"/>
+                              </w:rPr>
+                              <w:br/>
+                            </w:r>
+                            <w:r>
+                              <w:rPr>
+                                <w:rFonts w:ascii="Bahnschrift" w:hAnsi="Bahnschrift"/>
+                              </w:rPr>
+                              <w:t>głębokości rozwiązania</w:t>
+                            </w:r>
+                          </w:p>
+                          <w:p>
+                            <w:pPr>
+                              <w:rPr>
+                                <w:color w:val="FFFFFF" w:themeColor="background1"/>
+                                <w14:textFill>
+                                  <w14:noFill/>
+                                </w14:textFill>
+                              </w:rPr>
+                            </w:pPr>
+                          </w:p>
+                        </w:txbxContent>
+                      </wps:txbx>
+                      <wps:bodyPr rot="0" spcFirstLastPara="0" vertOverflow="overflow" horzOverflow="overflow" vert="horz" wrap="square" lIns="91440" tIns="45720" rIns="91440" bIns="45720" numCol="1" spcCol="0" rtlCol="0" fromWordArt="0" anchor="t" anchorCtr="0" forceAA="0" compatLnSpc="1">
+                        <a:prstTxWarp prst="textNoShape">
+                          <a:avLst/>
+                        </a:prstTxWarp>
+                        <a:noAutofit/>
+                      </wps:bodyPr>
+                    </wps:wsp>
+                  </a:graphicData>
+                </a:graphic>
+                <wp14:sizeRelH relativeFrom="margin">
+                  <wp14:pctWidth>0</wp14:pctWidth>
+                </wp14:sizeRelH>
+                <wp14:sizeRelV relativeFrom="margin">
+                  <wp14:pctHeight>0</wp14:pctHeight>
+                </wp14:sizeRelV>
+              </wp:anchor>
+            </w:drawing>
+          </mc:Choice>
+          <mc:Fallback>
+            <w:pict>
+              <v:shape w14:anchorId="63BBF93A" id="_x0000_s1028" type="#_x0000_t202" style="position:absolute;margin-left:0;margin-top:32.35pt;width:480pt;height:38.25pt;z-index:251667456;visibility:visible;mso-wrap-style:square;mso-width-percent:0;mso-height-percent:0;mso-wrap-distance-left:9pt;mso-wrap-distance-top:0;mso-wrap-distance-right:9pt;mso-wrap-distance-bottom:0;mso-position-horizontal:center;mso-position-horizontal-relative:margin;mso-position-vertical:absolute;mso-position-vertical-relative:text;mso-width-percent:0;mso-height-percent:0;mso-width-relative:margin;mso-height-relative:margin;v-text-anchor:top" o:gfxdata="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" filled="f" stroked="f" strokeweight=".5pt">
+                <v:textbox>
+                  <w:txbxContent>
+                    <w:p>
+                      <w:pPr>
+                        <w:jc w:val="center"/>
+                        <w:rPr>
+                          <w:rFonts w:ascii="Bahnschrift" w:hAnsi="Bahnschrift"/>
+                        </w:rPr>
+                      </w:pPr>
+                      <w:r>
+                        <w:rPr>
+                          <w:rFonts w:ascii="Bahnschrift" w:hAnsi="Bahnschrift"/>
+                        </w:rPr>
+                        <w:t xml:space="preserve">Rys. </w:t>
+                      </w:r>
+                      <w:r>
+                        <w:rPr>
+                          <w:rFonts w:ascii="Bahnschrift" w:hAnsi="Bahnschrift"/>
+                        </w:rPr>
+                        <w:t>5</w:t>
+                      </w:r>
+                      <w:r>
+                        <w:rPr>
+                          <w:rFonts w:ascii="Bahnschrift" w:hAnsi="Bahnschrift"/>
+                        </w:rPr>
+                        <w:t xml:space="preserve">: Wykresy średnich arytmetycznych </w:t>
+                      </w:r>
+                      <w:r>
+                        <w:rPr>
+                          <w:rFonts w:ascii="Bahnschrift" w:hAnsi="Bahnschrift"/>
+                        </w:rPr>
+                        <w:t>czas</w:t>
+                      </w:r>
+                      <w:r>
+                        <w:rPr>
+                          <w:rFonts w:ascii="Bahnschrift" w:hAnsi="Bahnschrift"/>
+                        </w:rPr>
+                        <w:t>u</w:t>
+                      </w:r>
+                      <w:r>
+                        <w:rPr>
+                          <w:rFonts w:ascii="Bahnschrift" w:hAnsi="Bahnschrift"/>
+                        </w:rPr>
+                        <w:t xml:space="preserve"> trwania procesu obliczeniowego</w:t>
+                      </w:r>
+                      <w:r>
+                        <w:rPr>
+                          <w:rFonts w:ascii="Bahnschrift" w:hAnsi="Bahnschrift"/>
+                        </w:rPr>
+                        <w:t xml:space="preserve"> </w:t>
+                      </w:r>
+                      <w:r>
+                        <w:rPr>
+                          <w:rFonts w:ascii="Bahnschrift" w:hAnsi="Bahnschrift"/>
+                        </w:rPr>
+                        <w:t xml:space="preserve">względem </w:t>
+                      </w:r>
+                      <w:r>
+                        <w:rPr>
+                          <w:rFonts w:ascii="Bahnschrift" w:hAnsi="Bahnschrift"/>
+                        </w:rPr>
+                        <w:br/>
+                      </w:r>
+                      <w:r>
+                        <w:rPr>
+                          <w:rFonts w:ascii="Bahnschrift" w:hAnsi="Bahnschrift"/>
+                        </w:rPr>
+                        <w:t>głębokości rozwiązania</w:t>
+                      </w:r>
+                    </w:p>
+                    <w:p>
+                      <w:pPr>
+                        <w:rPr>
+                          <w:color w:val="FFFFFF" w:themeColor="background1"/>
+                          <w14:textFill>
+                            <w14:noFill/>
+                          </w14:textFill>
+                        </w:rPr>
+                      </w:pPr>
+                    </w:p>
+                  </w:txbxContent>
+                </v:textbox>
+                <w10:wrap anchorx="margin"/>
+              </v:shape>
+            </w:pict>
+          </mc:Fallback>
+        </mc:AlternateContent>
+      </w:r>
+    </w:p>
+    <w:p>
+      <w:pPr>
+        <w:rPr>
+          <w:rFonts w:ascii="Bahnschrift" w:hAnsi="Bahnschrift"/>
+        </w:rPr>
+      </w:pPr>
     </w:p>
     <w:sectPr>
       <w:pgSz w:w="11906" w:h="16838"/>
@@ -1017,6 +2528,7 @@
   <w:style w:type="paragraph" w:default="1" w:styleId="Normalny">
     <w:name w:val="Normal"/>
     <w:qFormat/>
+    <w:rsid w:val="00397C0C"/>
   </w:style>
   <w:style w:type="character" w:default="1" w:styleId="Domylnaczcionkaakapitu">
     <w:name w:val="Default Paragraph Font"/>

</xml_diff>